<commit_message>
Added Scrum Meeting Week 9 Summary
</commit_message>
<xml_diff>
--- a/Scrum meetings/SCRUM-MEETING-Week9.docx
+++ b/Scrum meetings/SCRUM-MEETING-Week9.docx
@@ -20,7 +20,10 @@
         <w:t> </w:t>
       </w:r>
       <w:r>
-        <w:t>SCRUM MEETING WEEK ()</w:t>
+        <w:t xml:space="preserve">SCRUM MEETING WEEK </w:t>
+      </w:r>
+      <w:r>
+        <w:t>9</w:t>
       </w:r>
     </w:p>
     <w:p>
@@ -92,7 +95,7 @@
           <w:szCs w:val="34"/>
         </w:rPr>
         <w:drawing>
-          <wp:inline distT="0" distB="0" distL="0" distR="0" wp14:anchorId="79682000" wp14:editId="2AA0A4C6">
+          <wp:inline distT="0" distB="0" distL="0" distR="0" wp14:anchorId="319C43D8" wp14:editId="52E37C93">
             <wp:extent cx="157163" cy="157163"/>
             <wp:effectExtent l="0" t="0" r="0" b="0"/>
             <wp:docPr id="1499542647" name="Picture 4" descr=":white_check_mark:"/>
@@ -297,20 +300,60 @@
                 <w:rFonts w:ascii="Times New Roman" w:eastAsia="Times New Roman" w:hAnsi="Times New Roman" w:cs="Times New Roman"/>
               </w:rPr>
             </w:pPr>
-          </w:p>
-          <w:p>
-            <w:pPr>
-              <w:rPr>
-                <w:rFonts w:ascii="Times New Roman" w:eastAsia="Times New Roman" w:hAnsi="Times New Roman" w:cs="Times New Roman"/>
-              </w:rPr>
-            </w:pPr>
-          </w:p>
-          <w:p>
-            <w:pPr>
-              <w:rPr>
-                <w:rFonts w:ascii="Times New Roman" w:eastAsia="Times New Roman" w:hAnsi="Times New Roman" w:cs="Times New Roman"/>
-              </w:rPr>
-            </w:pPr>
+            <w:r>
+              <w:rPr>
+                <w:rFonts w:ascii="Times New Roman" w:eastAsia="Times New Roman" w:hAnsi="Times New Roman" w:cs="Times New Roman"/>
+              </w:rPr>
+              <w:t xml:space="preserve">Continued working on Milestone 3 requirements. </w:t>
+            </w:r>
+          </w:p>
+          <w:p>
+            <w:pPr>
+              <w:rPr>
+                <w:rFonts w:ascii="Times New Roman" w:eastAsia="Times New Roman" w:hAnsi="Times New Roman" w:cs="Times New Roman"/>
+              </w:rPr>
+            </w:pPr>
+          </w:p>
+          <w:p>
+            <w:pPr>
+              <w:rPr>
+                <w:rFonts w:ascii="Times New Roman" w:eastAsia="Times New Roman" w:hAnsi="Times New Roman" w:cs="Times New Roman"/>
+              </w:rPr>
+            </w:pPr>
+            <w:r>
+              <w:rPr>
+                <w:rFonts w:ascii="Times New Roman" w:eastAsia="Times New Roman" w:hAnsi="Times New Roman" w:cs="Times New Roman"/>
+              </w:rPr>
+              <w:t>Communicated using WhatsApp to organize a group meeting.</w:t>
+            </w:r>
+          </w:p>
+          <w:p>
+            <w:pPr>
+              <w:rPr>
+                <w:rFonts w:ascii="Times New Roman" w:eastAsia="Times New Roman" w:hAnsi="Times New Roman" w:cs="Times New Roman"/>
+              </w:rPr>
+            </w:pPr>
+          </w:p>
+          <w:p>
+            <w:pPr>
+              <w:rPr>
+                <w:rFonts w:ascii="Times New Roman" w:eastAsia="Times New Roman" w:hAnsi="Times New Roman" w:cs="Times New Roman"/>
+              </w:rPr>
+            </w:pPr>
+            <w:r>
+              <w:rPr>
+                <w:rFonts w:ascii="Times New Roman" w:eastAsia="Times New Roman" w:hAnsi="Times New Roman" w:cs="Times New Roman"/>
+              </w:rPr>
+              <w:t xml:space="preserve">Started coding the front </w:t>
+            </w:r>
+            <w:proofErr w:type="gramStart"/>
+            <w:r>
+              <w:rPr>
+                <w:rFonts w:ascii="Times New Roman" w:eastAsia="Times New Roman" w:hAnsi="Times New Roman" w:cs="Times New Roman"/>
+              </w:rPr>
+              <w:t>end</w:t>
+            </w:r>
+            <w:proofErr w:type="gramEnd"/>
           </w:p>
           <w:p>
             <w:pPr>
@@ -345,6 +388,72 @@
               <w:t>​​</w:t>
             </w:r>
           </w:p>
+          <w:p>
+            <w:pPr>
+              <w:rPr>
+                <w:rFonts w:ascii="Times New Roman" w:eastAsia="Times New Roman" w:hAnsi="Times New Roman" w:cs="Times New Roman"/>
+              </w:rPr>
+            </w:pPr>
+            <w:r>
+              <w:rPr>
+                <w:rFonts w:ascii="Times New Roman" w:eastAsia="Times New Roman" w:hAnsi="Times New Roman" w:cs="Times New Roman"/>
+              </w:rPr>
+              <w:t xml:space="preserve">Looked over everyone’s work from the previous spring to ensure it matched our expectations. </w:t>
+            </w:r>
+          </w:p>
+          <w:p>
+            <w:pPr>
+              <w:rPr>
+                <w:rFonts w:ascii="Times New Roman" w:eastAsia="Times New Roman" w:hAnsi="Times New Roman" w:cs="Times New Roman"/>
+              </w:rPr>
+            </w:pPr>
+          </w:p>
+          <w:p>
+            <w:pPr>
+              <w:rPr>
+                <w:rFonts w:ascii="Times New Roman" w:eastAsia="Times New Roman" w:hAnsi="Times New Roman" w:cs="Times New Roman"/>
+              </w:rPr>
+            </w:pPr>
+            <w:r>
+              <w:rPr>
+                <w:rFonts w:ascii="Times New Roman" w:eastAsia="Times New Roman" w:hAnsi="Times New Roman" w:cs="Times New Roman"/>
+              </w:rPr>
+              <w:t xml:space="preserve">Had a full-length discussion about the next steps for our implementation. </w:t>
+            </w:r>
+          </w:p>
+          <w:p>
+            <w:pPr>
+              <w:rPr>
+                <w:rFonts w:ascii="Times New Roman" w:eastAsia="Times New Roman" w:hAnsi="Times New Roman" w:cs="Times New Roman"/>
+              </w:rPr>
+            </w:pPr>
+          </w:p>
+          <w:p>
+            <w:pPr>
+              <w:rPr>
+                <w:rFonts w:ascii="Times New Roman" w:eastAsia="Times New Roman" w:hAnsi="Times New Roman" w:cs="Times New Roman"/>
+              </w:rPr>
+            </w:pPr>
+            <w:r>
+              <w:rPr>
+                <w:rFonts w:ascii="Times New Roman" w:eastAsia="Times New Roman" w:hAnsi="Times New Roman" w:cs="Times New Roman"/>
+              </w:rPr>
+              <w:t>Divided up the work for the next sprint.</w:t>
+            </w:r>
+          </w:p>
+          <w:p>
+            <w:pPr>
+              <w:rPr>
+                <w:rFonts w:ascii="Times New Roman" w:eastAsia="Times New Roman" w:hAnsi="Times New Roman" w:cs="Times New Roman"/>
+              </w:rPr>
+            </w:pPr>
+            <w:r>
+              <w:rPr>
+                <w:rFonts w:ascii="Times New Roman" w:eastAsia="Times New Roman" w:hAnsi="Times New Roman" w:cs="Times New Roman"/>
+              </w:rPr>
+              <w:t xml:space="preserve"> </w:t>
+            </w:r>
+          </w:p>
         </w:tc>
         <w:tc>
           <w:tcPr>
@@ -362,6 +471,53 @@
                 <w:rFonts w:ascii="Times New Roman" w:eastAsia="Times New Roman" w:hAnsi="Times New Roman" w:cs="Times New Roman"/>
               </w:rPr>
               <w:t>​​</w:t>
+            </w:r>
+          </w:p>
+          <w:p>
+            <w:pPr>
+              <w:rPr>
+                <w:rFonts w:ascii="Times New Roman" w:eastAsia="Times New Roman" w:hAnsi="Times New Roman" w:cs="Times New Roman"/>
+              </w:rPr>
+            </w:pPr>
+            <w:r>
+              <w:rPr>
+                <w:rFonts w:ascii="Times New Roman" w:eastAsia="Times New Roman" w:hAnsi="Times New Roman" w:cs="Times New Roman"/>
+              </w:rPr>
+              <w:t>Continue and finish working on the Milestone 3 requirements.</w:t>
+            </w:r>
+          </w:p>
+          <w:p>
+            <w:pPr>
+              <w:rPr>
+                <w:rFonts w:ascii="Times New Roman" w:eastAsia="Times New Roman" w:hAnsi="Times New Roman" w:cs="Times New Roman"/>
+              </w:rPr>
+            </w:pPr>
+          </w:p>
+          <w:p>
+            <w:pPr>
+              <w:rPr>
+                <w:rFonts w:ascii="Times New Roman" w:eastAsia="Times New Roman" w:hAnsi="Times New Roman" w:cs="Times New Roman"/>
+              </w:rPr>
+            </w:pPr>
+            <w:r>
+              <w:rPr>
+                <w:rFonts w:ascii="Times New Roman" w:eastAsia="Times New Roman" w:hAnsi="Times New Roman" w:cs="Times New Roman"/>
+              </w:rPr>
+              <w:t xml:space="preserve">Complete </w:t>
+            </w:r>
+            <w:proofErr w:type="gramStart"/>
+            <w:r>
+              <w:rPr>
+                <w:rFonts w:ascii="Times New Roman" w:eastAsia="Times New Roman" w:hAnsi="Times New Roman" w:cs="Times New Roman"/>
+              </w:rPr>
+              <w:t>all of</w:t>
+            </w:r>
+            <w:proofErr w:type="gramEnd"/>
+            <w:r>
+              <w:rPr>
+                <w:rFonts w:ascii="Times New Roman" w:eastAsia="Times New Roman" w:hAnsi="Times New Roman" w:cs="Times New Roman"/>
+              </w:rPr>
+              <w:t xml:space="preserve"> last sprint’s issues and start working on the new issues. </w:t>
             </w:r>
           </w:p>
         </w:tc>
@@ -436,7 +592,7 @@
           <w:szCs w:val="34"/>
         </w:rPr>
         <w:drawing>
-          <wp:inline distT="0" distB="0" distL="0" distR="0">
+          <wp:inline distT="0" distB="0" distL="0" distR="0" wp14:anchorId="7C2EFBB3" wp14:editId="44F776D3">
             <wp:extent cx="171450" cy="171450"/>
             <wp:effectExtent l="0" t="0" r="6350" b="6350"/>
             <wp:docPr id="922092399" name="Picture 3" descr=":busts_in_silhouette:"/>
@@ -619,14 +775,14 @@
                 <w:rFonts w:ascii="Times New Roman" w:eastAsia="Times New Roman" w:hAnsi="Times New Roman" w:cs="Times New Roman"/>
                 <w:spacing w:val="-1"/>
               </w:rPr>
-              <w:t>​​</w:t>
-            </w:r>
-            <w:r>
-              <w:rPr>
-                <w:rFonts w:ascii="Times New Roman" w:eastAsia="Times New Roman" w:hAnsi="Times New Roman" w:cs="Times New Roman"/>
-                <w:spacing w:val="-1"/>
-              </w:rPr>
-              <w:t xml:space="preserve"> </w:t>
+              <w:t xml:space="preserve">​​ </w:t>
+            </w:r>
+            <w:r>
+              <w:rPr>
+                <w:rFonts w:ascii="Times New Roman" w:eastAsia="Times New Roman" w:hAnsi="Times New Roman" w:cs="Times New Roman"/>
+                <w:spacing w:val="-1"/>
+              </w:rPr>
+              <w:t>Julie Flament</w:t>
             </w:r>
           </w:p>
         </w:tc>
@@ -654,7 +810,7 @@
                 <w:rFonts w:ascii="Times New Roman" w:eastAsia="Times New Roman" w:hAnsi="Times New Roman" w:cs="Times New Roman"/>
                 <w:spacing w:val="-1"/>
               </w:rPr>
-              <w:t xml:space="preserve"> </w:t>
+              <w:t>Scrum Master</w:t>
             </w:r>
           </w:p>
         </w:tc>
@@ -674,6 +830,22 @@
                 <w:spacing w:val="-1"/>
               </w:rPr>
             </w:pPr>
+            <w:r>
+              <w:rPr>
+                <w:rFonts w:ascii="Times New Roman" w:eastAsia="Times New Roman" w:hAnsi="Times New Roman" w:cs="Times New Roman"/>
+                <w:spacing w:val="-1"/>
+              </w:rPr>
+              <w:t xml:space="preserve">Noah </w:t>
+            </w:r>
+            <w:proofErr w:type="spellStart"/>
+            <w:r>
+              <w:rPr>
+                <w:rFonts w:ascii="Times New Roman" w:eastAsia="Times New Roman" w:hAnsi="Times New Roman" w:cs="Times New Roman"/>
+                <w:spacing w:val="-1"/>
+              </w:rPr>
+              <w:t>Stasuik</w:t>
+            </w:r>
+            <w:proofErr w:type="spellEnd"/>
           </w:p>
         </w:tc>
         <w:tc>
@@ -687,6 +859,13 @@
                 <w:spacing w:val="-1"/>
               </w:rPr>
             </w:pPr>
+            <w:r>
+              <w:rPr>
+                <w:rFonts w:ascii="Times New Roman" w:eastAsia="Times New Roman" w:hAnsi="Times New Roman" w:cs="Times New Roman"/>
+                <w:spacing w:val="-1"/>
+              </w:rPr>
+              <w:t>Project Manager</w:t>
+            </w:r>
           </w:p>
         </w:tc>
       </w:tr>
@@ -705,6 +884,22 @@
                 <w:spacing w:val="-1"/>
               </w:rPr>
             </w:pPr>
+            <w:r>
+              <w:rPr>
+                <w:rFonts w:ascii="Times New Roman" w:eastAsia="Times New Roman" w:hAnsi="Times New Roman" w:cs="Times New Roman"/>
+                <w:spacing w:val="-1"/>
+              </w:rPr>
+              <w:t xml:space="preserve">Trevor </w:t>
+            </w:r>
+            <w:proofErr w:type="spellStart"/>
+            <w:r>
+              <w:rPr>
+                <w:rFonts w:ascii="Times New Roman" w:eastAsia="Times New Roman" w:hAnsi="Times New Roman" w:cs="Times New Roman"/>
+                <w:spacing w:val="-1"/>
+              </w:rPr>
+              <w:t>Winser</w:t>
+            </w:r>
+            <w:proofErr w:type="spellEnd"/>
           </w:p>
         </w:tc>
         <w:tc>
@@ -718,6 +913,13 @@
                 <w:spacing w:val="-1"/>
               </w:rPr>
             </w:pPr>
+            <w:r>
+              <w:rPr>
+                <w:rFonts w:ascii="Times New Roman" w:eastAsia="Times New Roman" w:hAnsi="Times New Roman" w:cs="Times New Roman"/>
+                <w:spacing w:val="-1"/>
+              </w:rPr>
+              <w:t>Developer</w:t>
+            </w:r>
           </w:p>
         </w:tc>
       </w:tr>
@@ -736,6 +938,13 @@
                 <w:spacing w:val="-1"/>
               </w:rPr>
             </w:pPr>
+            <w:r>
+              <w:rPr>
+                <w:rFonts w:ascii="Times New Roman" w:eastAsia="Times New Roman" w:hAnsi="Times New Roman" w:cs="Times New Roman"/>
+                <w:spacing w:val="-1"/>
+              </w:rPr>
+              <w:t>Komal Singh</w:t>
+            </w:r>
           </w:p>
         </w:tc>
         <w:tc>
@@ -749,6 +958,13 @@
                 <w:spacing w:val="-1"/>
               </w:rPr>
             </w:pPr>
+            <w:r>
+              <w:rPr>
+                <w:rFonts w:ascii="Times New Roman" w:eastAsia="Times New Roman" w:hAnsi="Times New Roman" w:cs="Times New Roman"/>
+                <w:spacing w:val="-1"/>
+              </w:rPr>
+              <w:t>Developer</w:t>
+            </w:r>
           </w:p>
         </w:tc>
       </w:tr>
@@ -767,6 +983,22 @@
                 <w:spacing w:val="-1"/>
               </w:rPr>
             </w:pPr>
+            <w:proofErr w:type="spellStart"/>
+            <w:r>
+              <w:rPr>
+                <w:rFonts w:ascii="Times New Roman" w:eastAsia="Times New Roman" w:hAnsi="Times New Roman" w:cs="Times New Roman"/>
+                <w:spacing w:val="-1"/>
+              </w:rPr>
+              <w:t>Lakshay</w:t>
+            </w:r>
+            <w:proofErr w:type="spellEnd"/>
+            <w:r>
+              <w:rPr>
+                <w:rFonts w:ascii="Times New Roman" w:eastAsia="Times New Roman" w:hAnsi="Times New Roman" w:cs="Times New Roman"/>
+                <w:spacing w:val="-1"/>
+              </w:rPr>
+              <w:t xml:space="preserve"> Dang</w:t>
+            </w:r>
           </w:p>
         </w:tc>
         <w:tc>
@@ -780,6 +1012,13 @@
                 <w:spacing w:val="-1"/>
               </w:rPr>
             </w:pPr>
+            <w:r>
+              <w:rPr>
+                <w:rFonts w:ascii="Times New Roman" w:eastAsia="Times New Roman" w:hAnsi="Times New Roman" w:cs="Times New Roman"/>
+                <w:spacing w:val="-1"/>
+              </w:rPr>
+              <w:t>Developer</w:t>
+            </w:r>
           </w:p>
         </w:tc>
       </w:tr>
@@ -894,7 +1133,7 @@
           <w:szCs w:val="34"/>
         </w:rPr>
         <w:drawing>
-          <wp:inline distT="0" distB="0" distL="0" distR="0">
+          <wp:inline distT="0" distB="0" distL="0" distR="0" wp14:anchorId="562B6D87" wp14:editId="155A518E">
             <wp:extent cx="185738" cy="185738"/>
             <wp:effectExtent l="0" t="0" r="5080" b="5080"/>
             <wp:docPr id="459473846" name="Picture 2" descr=":pencil2:"/>
@@ -1075,7 +1314,7 @@
                 <w:rFonts w:ascii="Times New Roman" w:eastAsia="Times New Roman" w:hAnsi="Times New Roman" w:cs="Times New Roman"/>
                 <w:spacing w:val="-1"/>
               </w:rPr>
-              <w:t>e.g., Bugs</w:t>
+              <w:t>Complete Milestone 3</w:t>
             </w:r>
           </w:p>
         </w:tc>
@@ -1122,14 +1361,7 @@
                 <w:rFonts w:ascii="Times New Roman" w:eastAsia="Times New Roman" w:hAnsi="Times New Roman" w:cs="Times New Roman"/>
                 <w:spacing w:val="-1"/>
               </w:rPr>
-              <w:t>​​</w:t>
-            </w:r>
-            <w:r>
-              <w:rPr>
-                <w:rFonts w:ascii="Times New Roman" w:eastAsia="Times New Roman" w:hAnsi="Times New Roman" w:cs="Times New Roman"/>
-                <w:spacing w:val="-1"/>
-              </w:rPr>
-              <w:t xml:space="preserve"> </w:t>
+              <w:t>10</w:t>
             </w:r>
           </w:p>
         </w:tc>
@@ -1174,6 +1406,13 @@
                 <w:spacing w:val="-1"/>
               </w:rPr>
             </w:pPr>
+            <w:r>
+              <w:rPr>
+                <w:rFonts w:ascii="Times New Roman" w:eastAsia="Times New Roman" w:hAnsi="Times New Roman" w:cs="Times New Roman"/>
+                <w:spacing w:val="-1"/>
+              </w:rPr>
+              <w:t>6</w:t>
+            </w:r>
           </w:p>
         </w:tc>
       </w:tr>
@@ -1217,6 +1456,13 @@
                 <w:spacing w:val="-1"/>
               </w:rPr>
             </w:pPr>
+            <w:r>
+              <w:rPr>
+                <w:rFonts w:ascii="Times New Roman" w:eastAsia="Times New Roman" w:hAnsi="Times New Roman" w:cs="Times New Roman"/>
+                <w:spacing w:val="-1"/>
+              </w:rPr>
+              <w:t>40 hours</w:t>
+            </w:r>
           </w:p>
         </w:tc>
       </w:tr>
@@ -1244,6 +1490,7 @@
                 <w:bCs/>
                 <w:spacing w:val="-1"/>
               </w:rPr>
+              <w:lastRenderedPageBreak/>
               <w:t>Summary</w:t>
             </w:r>
           </w:p>
@@ -1272,7 +1519,23 @@
                 <w:rFonts w:ascii="Times New Roman" w:eastAsia="Times New Roman" w:hAnsi="Times New Roman" w:cs="Times New Roman"/>
                 <w:spacing w:val="-1"/>
               </w:rPr>
-              <w:t xml:space="preserve"> </w:t>
+              <w:t xml:space="preserve">Worked on Milestone 3 requirements. Started working on the front-end of our website. Also worked on the </w:t>
+            </w:r>
+            <w:proofErr w:type="gramStart"/>
+            <w:r>
+              <w:rPr>
+                <w:rFonts w:ascii="Times New Roman" w:eastAsia="Times New Roman" w:hAnsi="Times New Roman" w:cs="Times New Roman"/>
+                <w:spacing w:val="-1"/>
+              </w:rPr>
+              <w:t>back-end</w:t>
+            </w:r>
+            <w:proofErr w:type="gramEnd"/>
+            <w:r>
+              <w:rPr>
+                <w:rFonts w:ascii="Times New Roman" w:eastAsia="Times New Roman" w:hAnsi="Times New Roman" w:cs="Times New Roman"/>
+                <w:spacing w:val="-1"/>
+              </w:rPr>
+              <w:t xml:space="preserve"> which we will then implement within our front-end. Continued working on the designs. </w:t>
             </w:r>
           </w:p>
         </w:tc>
@@ -1300,7 +1563,6 @@
           <w:sz w:val="27"/>
           <w:szCs w:val="27"/>
         </w:rPr>
-        <w:lastRenderedPageBreak/>
         <w:t>Details</w:t>
       </w:r>
       <w:r>
@@ -1388,7 +1650,22 @@
                 <w:rFonts w:ascii="Times New Roman" w:eastAsia="Times New Roman" w:hAnsi="Times New Roman" w:cs="Times New Roman"/>
                 <w:spacing w:val="-1"/>
               </w:rPr>
-              <w:t xml:space="preserve"> </w:t>
+              <w:t>March 5</w:t>
+            </w:r>
+            <w:r>
+              <w:rPr>
+                <w:rFonts w:ascii="Times New Roman" w:eastAsia="Times New Roman" w:hAnsi="Times New Roman" w:cs="Times New Roman"/>
+                <w:spacing w:val="-1"/>
+                <w:vertAlign w:val="superscript"/>
+              </w:rPr>
+              <w:t>th</w:t>
+            </w:r>
+            <w:r>
+              <w:rPr>
+                <w:rFonts w:ascii="Times New Roman" w:eastAsia="Times New Roman" w:hAnsi="Times New Roman" w:cs="Times New Roman"/>
+                <w:spacing w:val="-1"/>
+              </w:rPr>
+              <w:t>, 2024</w:t>
             </w:r>
           </w:p>
         </w:tc>
@@ -1430,6 +1707,37 @@
                 <w:spacing w:val="-1"/>
               </w:rPr>
             </w:pPr>
+            <w:r>
+              <w:rPr>
+                <w:rFonts w:ascii="Times New Roman" w:eastAsia="Times New Roman" w:hAnsi="Times New Roman" w:cs="Times New Roman"/>
+                <w:spacing w:val="-1"/>
+              </w:rPr>
+              <w:t>March 11</w:t>
+            </w:r>
+            <w:proofErr w:type="gramStart"/>
+            <w:r>
+              <w:rPr>
+                <w:rFonts w:ascii="Times New Roman" w:eastAsia="Times New Roman" w:hAnsi="Times New Roman" w:cs="Times New Roman"/>
+                <w:spacing w:val="-1"/>
+                <w:vertAlign w:val="superscript"/>
+              </w:rPr>
+              <w:t>th</w:t>
+            </w:r>
+            <w:r>
+              <w:rPr>
+                <w:rFonts w:ascii="Times New Roman" w:eastAsia="Times New Roman" w:hAnsi="Times New Roman" w:cs="Times New Roman"/>
+                <w:spacing w:val="-1"/>
+              </w:rPr>
+              <w:t xml:space="preserve"> ,</w:t>
+            </w:r>
+            <w:proofErr w:type="gramEnd"/>
+            <w:r>
+              <w:rPr>
+                <w:rFonts w:ascii="Times New Roman" w:eastAsia="Times New Roman" w:hAnsi="Times New Roman" w:cs="Times New Roman"/>
+                <w:spacing w:val="-1"/>
+              </w:rPr>
+              <w:t xml:space="preserve"> 2024</w:t>
+            </w:r>
           </w:p>
         </w:tc>
       </w:tr>
@@ -1482,7 +1790,7 @@
                 <w:rFonts w:ascii="Times New Roman" w:eastAsia="Times New Roman" w:hAnsi="Times New Roman" w:cs="Times New Roman"/>
                 <w:spacing w:val="-1"/>
               </w:rPr>
-              <w:t xml:space="preserve"> </w:t>
+              <w:t>Complete Milestone 3</w:t>
             </w:r>
           </w:p>
         </w:tc>
@@ -1524,6 +1832,13 @@
                 <w:spacing w:val="-1"/>
               </w:rPr>
             </w:pPr>
+            <w:r>
+              <w:rPr>
+                <w:rFonts w:ascii="Times New Roman" w:eastAsia="Times New Roman" w:hAnsi="Times New Roman" w:cs="Times New Roman"/>
+                <w:spacing w:val="-1"/>
+              </w:rPr>
+              <w:t>40 hours</w:t>
+            </w:r>
           </w:p>
         </w:tc>
       </w:tr>
@@ -1564,6 +1879,13 @@
                 <w:spacing w:val="-1"/>
               </w:rPr>
             </w:pPr>
+            <w:r>
+              <w:rPr>
+                <w:rFonts w:ascii="Times New Roman" w:eastAsia="Times New Roman" w:hAnsi="Times New Roman" w:cs="Times New Roman"/>
+                <w:spacing w:val="-1"/>
+              </w:rPr>
+              <w:t>40 hours</w:t>
+            </w:r>
           </w:p>
         </w:tc>
       </w:tr>
@@ -1609,67 +1931,124 @@
                 <w:rFonts w:ascii="Times New Roman" w:eastAsia="Times New Roman" w:hAnsi="Times New Roman" w:cs="Times New Roman"/>
                 <w:spacing w:val="-1"/>
               </w:rPr>
-              <w:t xml:space="preserve"> Member 1</w:t>
-            </w:r>
-          </w:p>
-          <w:p>
-            <w:pPr>
-              <w:rPr>
-                <w:rFonts w:ascii="Times New Roman" w:eastAsia="Times New Roman" w:hAnsi="Times New Roman" w:cs="Times New Roman"/>
-                <w:spacing w:val="-1"/>
-              </w:rPr>
-            </w:pPr>
-            <w:r>
-              <w:rPr>
-                <w:rFonts w:ascii="Times New Roman" w:eastAsia="Times New Roman" w:hAnsi="Times New Roman" w:cs="Times New Roman"/>
-                <w:spacing w:val="-1"/>
-              </w:rPr>
-              <w:t xml:space="preserve"> Member 2</w:t>
-            </w:r>
-          </w:p>
-          <w:p>
-            <w:pPr>
-              <w:rPr>
-                <w:rFonts w:ascii="Times New Roman" w:eastAsia="Times New Roman" w:hAnsi="Times New Roman" w:cs="Times New Roman"/>
-                <w:spacing w:val="-1"/>
-              </w:rPr>
-            </w:pPr>
-            <w:r>
-              <w:rPr>
-                <w:rFonts w:ascii="Times New Roman" w:eastAsia="Times New Roman" w:hAnsi="Times New Roman" w:cs="Times New Roman"/>
-                <w:spacing w:val="-1"/>
-              </w:rPr>
-              <w:t xml:space="preserve"> Member 3</w:t>
-            </w:r>
-          </w:p>
-          <w:p>
-            <w:pPr>
-              <w:rPr>
-                <w:rFonts w:ascii="Times New Roman" w:eastAsia="Times New Roman" w:hAnsi="Times New Roman" w:cs="Times New Roman"/>
-                <w:spacing w:val="-1"/>
-              </w:rPr>
-            </w:pPr>
-            <w:r>
-              <w:rPr>
-                <w:rFonts w:ascii="Times New Roman" w:eastAsia="Times New Roman" w:hAnsi="Times New Roman" w:cs="Times New Roman"/>
-                <w:spacing w:val="-1"/>
-              </w:rPr>
-              <w:t xml:space="preserve"> Member 4</w:t>
-            </w:r>
-          </w:p>
-          <w:p>
-            <w:pPr>
-              <w:rPr>
-                <w:rFonts w:ascii="Times New Roman" w:eastAsia="Times New Roman" w:hAnsi="Times New Roman" w:cs="Times New Roman"/>
-                <w:spacing w:val="-1"/>
-              </w:rPr>
-            </w:pPr>
-            <w:r>
-              <w:rPr>
-                <w:rFonts w:ascii="Times New Roman" w:eastAsia="Times New Roman" w:hAnsi="Times New Roman" w:cs="Times New Roman"/>
-                <w:spacing w:val="-1"/>
-              </w:rPr>
-              <w:t xml:space="preserve"> Member 5</w:t>
+              <w:t xml:space="preserve">Julie </w:t>
+            </w:r>
+            <w:proofErr w:type="spellStart"/>
+            <w:r>
+              <w:rPr>
+                <w:rFonts w:ascii="Times New Roman" w:eastAsia="Times New Roman" w:hAnsi="Times New Roman" w:cs="Times New Roman"/>
+                <w:spacing w:val="-1"/>
+              </w:rPr>
+              <w:t>Flament</w:t>
+            </w:r>
+            <w:proofErr w:type="spellEnd"/>
+            <w:r>
+              <w:rPr>
+                <w:rFonts w:ascii="Times New Roman" w:eastAsia="Times New Roman" w:hAnsi="Times New Roman" w:cs="Times New Roman"/>
+                <w:spacing w:val="-1"/>
+              </w:rPr>
+              <w:t xml:space="preserve"> – 8 hours</w:t>
+            </w:r>
+          </w:p>
+          <w:p>
+            <w:pPr>
+              <w:rPr>
+                <w:rFonts w:ascii="Times New Roman" w:eastAsia="Times New Roman" w:hAnsi="Times New Roman" w:cs="Times New Roman"/>
+                <w:spacing w:val="-1"/>
+              </w:rPr>
+            </w:pPr>
+            <w:r>
+              <w:rPr>
+                <w:rFonts w:ascii="Times New Roman" w:eastAsia="Times New Roman" w:hAnsi="Times New Roman" w:cs="Times New Roman"/>
+                <w:spacing w:val="-1"/>
+              </w:rPr>
+              <w:t xml:space="preserve">Noah </w:t>
+            </w:r>
+            <w:proofErr w:type="spellStart"/>
+            <w:r>
+              <w:rPr>
+                <w:rFonts w:ascii="Times New Roman" w:eastAsia="Times New Roman" w:hAnsi="Times New Roman" w:cs="Times New Roman"/>
+                <w:spacing w:val="-1"/>
+              </w:rPr>
+              <w:t>Stasuik</w:t>
+            </w:r>
+            <w:proofErr w:type="spellEnd"/>
+            <w:r>
+              <w:rPr>
+                <w:rFonts w:ascii="Times New Roman" w:eastAsia="Times New Roman" w:hAnsi="Times New Roman" w:cs="Times New Roman"/>
+                <w:spacing w:val="-1"/>
+              </w:rPr>
+              <w:t xml:space="preserve"> – 8 hours</w:t>
+            </w:r>
+          </w:p>
+          <w:p>
+            <w:pPr>
+              <w:rPr>
+                <w:rFonts w:ascii="Times New Roman" w:eastAsia="Times New Roman" w:hAnsi="Times New Roman" w:cs="Times New Roman"/>
+                <w:spacing w:val="-1"/>
+              </w:rPr>
+            </w:pPr>
+            <w:r>
+              <w:rPr>
+                <w:rFonts w:ascii="Times New Roman" w:eastAsia="Times New Roman" w:hAnsi="Times New Roman" w:cs="Times New Roman"/>
+                <w:spacing w:val="-1"/>
+              </w:rPr>
+              <w:t xml:space="preserve">Trevor </w:t>
+            </w:r>
+            <w:proofErr w:type="spellStart"/>
+            <w:r>
+              <w:rPr>
+                <w:rFonts w:ascii="Times New Roman" w:eastAsia="Times New Roman" w:hAnsi="Times New Roman" w:cs="Times New Roman"/>
+                <w:spacing w:val="-1"/>
+              </w:rPr>
+              <w:t>Winser</w:t>
+            </w:r>
+            <w:proofErr w:type="spellEnd"/>
+            <w:r>
+              <w:rPr>
+                <w:rFonts w:ascii="Times New Roman" w:eastAsia="Times New Roman" w:hAnsi="Times New Roman" w:cs="Times New Roman"/>
+                <w:spacing w:val="-1"/>
+              </w:rPr>
+              <w:t xml:space="preserve"> – 8 hours</w:t>
+            </w:r>
+          </w:p>
+          <w:p>
+            <w:pPr>
+              <w:rPr>
+                <w:rFonts w:ascii="Times New Roman" w:eastAsia="Times New Roman" w:hAnsi="Times New Roman" w:cs="Times New Roman"/>
+                <w:spacing w:val="-1"/>
+              </w:rPr>
+            </w:pPr>
+            <w:r>
+              <w:rPr>
+                <w:rFonts w:ascii="Times New Roman" w:eastAsia="Times New Roman" w:hAnsi="Times New Roman" w:cs="Times New Roman"/>
+                <w:spacing w:val="-1"/>
+              </w:rPr>
+              <w:t>Komal Singh – 8 hours</w:t>
+            </w:r>
+          </w:p>
+          <w:p>
+            <w:pPr>
+              <w:rPr>
+                <w:rFonts w:ascii="Times New Roman" w:eastAsia="Times New Roman" w:hAnsi="Times New Roman" w:cs="Times New Roman"/>
+                <w:spacing w:val="-1"/>
+              </w:rPr>
+            </w:pPr>
+            <w:proofErr w:type="spellStart"/>
+            <w:r>
+              <w:rPr>
+                <w:rFonts w:ascii="Times New Roman" w:eastAsia="Times New Roman" w:hAnsi="Times New Roman" w:cs="Times New Roman"/>
+                <w:spacing w:val="-1"/>
+              </w:rPr>
+              <w:t>Lakshay</w:t>
+            </w:r>
+            <w:proofErr w:type="spellEnd"/>
+            <w:r>
+              <w:rPr>
+                <w:rFonts w:ascii="Times New Roman" w:eastAsia="Times New Roman" w:hAnsi="Times New Roman" w:cs="Times New Roman"/>
+                <w:spacing w:val="-1"/>
+              </w:rPr>
+              <w:t xml:space="preserve"> Dang – 8 hours</w:t>
             </w:r>
           </w:p>
           <w:p>
@@ -1729,6 +2108,13 @@
                 <w:spacing w:val="-1"/>
               </w:rPr>
             </w:pPr>
+            <w:r>
+              <w:rPr>
+                <w:rFonts w:ascii="Times New Roman" w:eastAsia="Times New Roman" w:hAnsi="Times New Roman" w:cs="Times New Roman"/>
+                <w:spacing w:val="-1"/>
+              </w:rPr>
+              <w:t xml:space="preserve">Scheduling group meetings, people not meeting their work    capacity. Struggling with the database. Struggling to start coding. Disagreements over design and implementation. </w:t>
+            </w:r>
           </w:p>
         </w:tc>
       </w:tr>
@@ -1779,6 +2165,13 @@
                 <w:spacing w:val="-1"/>
               </w:rPr>
             </w:pPr>
+            <w:r>
+              <w:rPr>
+                <w:rFonts w:ascii="Times New Roman" w:eastAsia="Times New Roman" w:hAnsi="Times New Roman" w:cs="Times New Roman"/>
+                <w:spacing w:val="-1"/>
+              </w:rPr>
+              <w:t>Communicate available times for group meetings. Communicate if any help is necessary. People doing a bit more work if others feel they can’t finish everything in time.</w:t>
+            </w:r>
           </w:p>
         </w:tc>
       </w:tr>
@@ -1853,7 +2246,7 @@
           <w:szCs w:val="34"/>
         </w:rPr>
         <w:drawing>
-          <wp:inline distT="0" distB="0" distL="0" distR="0">
+          <wp:inline distT="0" distB="0" distL="0" distR="0" wp14:anchorId="6860B86B" wp14:editId="2D93ACD6">
             <wp:extent cx="178594" cy="178594"/>
             <wp:effectExtent l="0" t="0" r="0" b="0"/>
             <wp:docPr id="306956271" name="Picture 1" descr=":books:"/>
@@ -1935,6 +2328,13 @@
           <w:spacing w:val="-1"/>
         </w:rPr>
       </w:pPr>
+      <w:r>
+        <w:rPr>
+          <w:rFonts w:ascii="Times New Roman" w:eastAsia="Times New Roman" w:hAnsi="Times New Roman" w:cs="Times New Roman"/>
+          <w:spacing w:val="-1"/>
+        </w:rPr>
+        <w:t>Microsoft Word</w:t>
+      </w:r>
     </w:p>
     <w:p>
       <w:pPr>
@@ -1947,6 +2347,22 @@
           <w:spacing w:val="-1"/>
         </w:rPr>
       </w:pPr>
+      <w:proofErr w:type="spellStart"/>
+      <w:r>
+        <w:rPr>
+          <w:rFonts w:ascii="Times New Roman" w:eastAsia="Times New Roman" w:hAnsi="Times New Roman" w:cs="Times New Roman"/>
+          <w:spacing w:val="-1"/>
+        </w:rPr>
+        <w:t>KanBan</w:t>
+      </w:r>
+      <w:proofErr w:type="spellEnd"/>
+      <w:r>
+        <w:rPr>
+          <w:rFonts w:ascii="Times New Roman" w:eastAsia="Times New Roman" w:hAnsi="Times New Roman" w:cs="Times New Roman"/>
+          <w:spacing w:val="-1"/>
+        </w:rPr>
+        <w:t xml:space="preserve"> Board on GitHub</w:t>
+      </w:r>
     </w:p>
     <w:p>
       <w:pPr>

</xml_diff>